<commit_message>
New translations v2_content_video_scripts.docx (Zulu)
</commit_message>
<xml_diff>
--- a/translations/parent_text_v2/zu/zu_v2_content_video_scripts.docx
+++ b/translations/parent_text_v2/zu/zu_v2_content_video_scripts.docx
@@ -178,7 +178,7 @@
             <w:bookmarkStart w:colFirst="0" w:colLast="0" w:name="_azpq5nmpkp5a" w:id="1"/>
             <w:bookmarkEnd w:id="1"/>
             <w:r>
-              <w:t xml:space="preserve">Hi! How are you feeling right now? </w:t>
+              <w:t xml:space="preserve">Sawubona! Uzizwa kanjani njengamanje? </w:t>
             </w:r>
           </w:p>
           <w:p>
@@ -204,7 +204,7 @@
             <w:bookmarkStart w:colFirst="0" w:colLast="0" w:name="_ebnmwpyr5muo" w:id="3"/>
             <w:bookmarkEnd w:id="3"/>
             <w:r>
-              <w:t xml:space="preserve">Do you have 30 seconds?</w:t>
+              <w:t xml:space="preserve">Unayo imizuzwana ewu 30?</w:t>
             </w:r>
           </w:p>
           <w:p>

</xml_diff>